<commit_message>
Update GITHUB Actions Interview Q&A.docx
</commit_message>
<xml_diff>
--- a/GITHUB Actions Interview Q&A.docx
+++ b/GITHUB Actions Interview Q&A.docx
@@ -136,41 +136,41 @@
         <w:pStyle w:val="ListParagraph"/>
       </w:pPr>
       <w:r>
-        <w:t>Git configure : Used to initialize git as a command in your environment. Once installed it is the first thing to run to make git known in the system</w:t>
-      </w:r>
-    </w:p>
-    <w:p>
-      <w:pPr>
-        <w:pStyle w:val="ListParagraph"/>
-      </w:pPr>
-    </w:p>
-    <w:p>
-      <w:pPr>
-        <w:pStyle w:val="ListParagraph"/>
-      </w:pPr>
-      <w:r>
         <w:t xml:space="preserve">Git </w:t>
       </w:r>
-      <w:proofErr w:type="spellStart"/>
+      <w:proofErr w:type="gramStart"/>
+      <w:r>
+        <w:t>configure :</w:t>
+      </w:r>
+      <w:proofErr w:type="gramEnd"/>
+      <w:r>
+        <w:t xml:space="preserve"> Used to initialize git as a command in your environment. Once installed it is the first thing to run to make git known in the system</w:t>
+      </w:r>
+    </w:p>
+    <w:p>
+      <w:pPr>
+        <w:pStyle w:val="ListParagraph"/>
+      </w:pPr>
+    </w:p>
+    <w:p>
+      <w:pPr>
+        <w:pStyle w:val="ListParagraph"/>
+      </w:pPr>
+      <w:r>
+        <w:t xml:space="preserve">Git </w:t>
+      </w:r>
+      <w:proofErr w:type="spellStart"/>
+      <w:proofErr w:type="gramStart"/>
       <w:r>
         <w:t>init</w:t>
       </w:r>
       <w:proofErr w:type="spellEnd"/>
       <w:r>
-        <w:t xml:space="preserve"> : Used to initializer a folder as a git repository</w:t>
-      </w:r>
-    </w:p>
-    <w:p>
-      <w:pPr>
-        <w:pStyle w:val="ListParagraph"/>
-      </w:pPr>
-    </w:p>
-    <w:p>
-      <w:pPr>
-        <w:pStyle w:val="ListParagraph"/>
-      </w:pPr>
-      <w:r>
-        <w:t>Git checkout : checkout a branch or switch between branches</w:t>
+        <w:t xml:space="preserve"> :</w:t>
+      </w:r>
+      <w:proofErr w:type="gramEnd"/>
+      <w:r>
+        <w:t xml:space="preserve"> Used to initializer a folder as a git repository</w:t>
       </w:r>
     </w:p>
     <w:p>
@@ -185,6 +185,27 @@
       <w:r>
         <w:t xml:space="preserve">Git </w:t>
       </w:r>
+      <w:proofErr w:type="gramStart"/>
+      <w:r>
+        <w:t>checkout :</w:t>
+      </w:r>
+      <w:proofErr w:type="gramEnd"/>
+      <w:r>
+        <w:t xml:space="preserve"> checkout a branch or switch between branches</w:t>
+      </w:r>
+    </w:p>
+    <w:p>
+      <w:pPr>
+        <w:pStyle w:val="ListParagraph"/>
+      </w:pPr>
+    </w:p>
+    <w:p>
+      <w:pPr>
+        <w:pStyle w:val="ListParagraph"/>
+      </w:pPr>
+      <w:r>
+        <w:t xml:space="preserve">Git </w:t>
+      </w:r>
       <w:r>
         <w:t>revert:</w:t>
       </w:r>
@@ -202,21 +223,29 @@
         <w:pStyle w:val="ListParagraph"/>
       </w:pPr>
       <w:r>
-        <w:t>Git reset : revert changes in some commit, reset head to older commit, all changes are gone, no new commit is created. It deletes the history of commits.</w:t>
-      </w:r>
-    </w:p>
-    <w:p>
-      <w:pPr>
-        <w:pStyle w:val="ListParagraph"/>
-      </w:pPr>
-    </w:p>
-    <w:p>
-      <w:pPr>
-        <w:pStyle w:val="ListParagraph"/>
-      </w:pPr>
-      <w:r>
         <w:t xml:space="preserve">Git </w:t>
       </w:r>
+      <w:proofErr w:type="gramStart"/>
+      <w:r>
+        <w:t>reset :</w:t>
+      </w:r>
+      <w:proofErr w:type="gramEnd"/>
+      <w:r>
+        <w:t xml:space="preserve"> revert changes in some commit, reset head to older commit, all changes are gone, no new commit is created. It deletes the history of commits.</w:t>
+      </w:r>
+    </w:p>
+    <w:p>
+      <w:pPr>
+        <w:pStyle w:val="ListParagraph"/>
+      </w:pPr>
+    </w:p>
+    <w:p>
+      <w:pPr>
+        <w:pStyle w:val="ListParagraph"/>
+      </w:pPr>
+      <w:r>
+        <w:t xml:space="preserve">Git </w:t>
+      </w:r>
       <w:r>
         <w:t>branch:</w:t>
       </w:r>
@@ -239,20 +268,36 @@
       </w:r>
       <w:proofErr w:type="spellEnd"/>
       <w:r>
-        <w:t xml:space="preserve"> branch -D : delete a created branch</w:t>
-      </w:r>
-    </w:p>
-    <w:p>
-      <w:pPr>
-        <w:pStyle w:val="ListParagraph"/>
-      </w:pPr>
-    </w:p>
-    <w:p>
-      <w:pPr>
-        <w:pStyle w:val="ListParagraph"/>
-      </w:pPr>
-      <w:r>
-        <w:t>Git checkout -b : create a new branch</w:t>
+        <w:t xml:space="preserve"> branch -</w:t>
+      </w:r>
+      <w:proofErr w:type="gramStart"/>
+      <w:r>
+        <w:t>D :</w:t>
+      </w:r>
+      <w:proofErr w:type="gramEnd"/>
+      <w:r>
+        <w:t xml:space="preserve"> delete a created branch</w:t>
+      </w:r>
+    </w:p>
+    <w:p>
+      <w:pPr>
+        <w:pStyle w:val="ListParagraph"/>
+      </w:pPr>
+    </w:p>
+    <w:p>
+      <w:pPr>
+        <w:pStyle w:val="ListParagraph"/>
+      </w:pPr>
+      <w:r>
+        <w:t>Git checkout -</w:t>
+      </w:r>
+      <w:proofErr w:type="gramStart"/>
+      <w:r>
+        <w:t>b :</w:t>
+      </w:r>
+      <w:proofErr w:type="gramEnd"/>
+      <w:r>
+        <w:t xml:space="preserve"> create a new branch</w:t>
       </w:r>
     </w:p>
     <w:p>
@@ -268,23 +313,39 @@
         <w:t xml:space="preserve">Git </w:t>
       </w:r>
       <w:r>
-        <w:t>branch -m master main</w:t>
-      </w:r>
-      <w:r>
-        <w:t xml:space="preserve"> : rename master to main</w:t>
-      </w:r>
-    </w:p>
-    <w:p>
-      <w:pPr>
-        <w:pStyle w:val="ListParagraph"/>
-      </w:pPr>
-    </w:p>
-    <w:p>
-      <w:pPr>
-        <w:pStyle w:val="ListParagraph"/>
-      </w:pPr>
-      <w:r>
-        <w:t>Git merge fb : merge feature branch with the current branch</w:t>
+        <w:t xml:space="preserve">branch -m master </w:t>
+      </w:r>
+      <w:proofErr w:type="gramStart"/>
+      <w:r>
+        <w:t>main</w:t>
+      </w:r>
+      <w:r>
+        <w:t xml:space="preserve"> :</w:t>
+      </w:r>
+      <w:proofErr w:type="gramEnd"/>
+      <w:r>
+        <w:t xml:space="preserve"> rename master to main</w:t>
+      </w:r>
+    </w:p>
+    <w:p>
+      <w:pPr>
+        <w:pStyle w:val="ListParagraph"/>
+      </w:pPr>
+    </w:p>
+    <w:p>
+      <w:pPr>
+        <w:pStyle w:val="ListParagraph"/>
+      </w:pPr>
+      <w:r>
+        <w:t xml:space="preserve">Git merge </w:t>
+      </w:r>
+      <w:proofErr w:type="gramStart"/>
+      <w:r>
+        <w:t>fb :</w:t>
+      </w:r>
+      <w:proofErr w:type="gramEnd"/>
+      <w:r>
+        <w:t xml:space="preserve"> merge feature branch with the current branch</w:t>
       </w:r>
     </w:p>
     <w:p>
@@ -301,11 +362,19 @@
       </w:r>
       <w:proofErr w:type="spellStart"/>
       <w:r>
-        <w:t>github-url</w:t>
-      </w:r>
-      <w:proofErr w:type="spellEnd"/>
-      <w:r>
-        <w:t xml:space="preserve"> : add local repo to </w:t>
+        <w:t>github-</w:t>
+      </w:r>
+      <w:proofErr w:type="gramStart"/>
+      <w:r>
+        <w:t>url</w:t>
+      </w:r>
+      <w:proofErr w:type="spellEnd"/>
+      <w:r>
+        <w:t xml:space="preserve"> :</w:t>
+      </w:r>
+      <w:proofErr w:type="gramEnd"/>
+      <w:r>
+        <w:t xml:space="preserve"> add local repo to </w:t>
       </w:r>
       <w:proofErr w:type="spellStart"/>
       <w:r>
@@ -323,8 +392,313 @@
         <w:pStyle w:val="ListParagraph"/>
       </w:pPr>
       <w:r>
-        <w:t xml:space="preserve">Git push origin main : Create a main branch in the repo </w:t>
-      </w:r>
+        <w:t xml:space="preserve">Git push origin </w:t>
+      </w:r>
+      <w:proofErr w:type="gramStart"/>
+      <w:r>
+        <w:t>main :</w:t>
+      </w:r>
+      <w:proofErr w:type="gramEnd"/>
+      <w:r>
+        <w:t xml:space="preserve"> Create a main branch in the repo </w:t>
+      </w:r>
+    </w:p>
+    <w:p>
+      <w:pPr>
+        <w:pStyle w:val="ListParagraph"/>
+      </w:pPr>
+    </w:p>
+    <w:p>
+      <w:pPr>
+        <w:pStyle w:val="ListParagraph"/>
+        <w:numPr>
+          <w:ilvl w:val="0"/>
+          <w:numId w:val="1"/>
+        </w:numPr>
+      </w:pPr>
+      <w:r>
+        <w:t xml:space="preserve">Components of </w:t>
+      </w:r>
+      <w:proofErr w:type="spellStart"/>
+      <w:r>
+        <w:t>github</w:t>
+      </w:r>
+      <w:proofErr w:type="spellEnd"/>
+      <w:r>
+        <w:t xml:space="preserve"> actions </w:t>
+      </w:r>
+    </w:p>
+    <w:p>
+      <w:pPr>
+        <w:pStyle w:val="ListParagraph"/>
+        <w:numPr>
+          <w:ilvl w:val="1"/>
+          <w:numId w:val="1"/>
+        </w:numPr>
+      </w:pPr>
+      <w:r>
+        <w:t>Workflows</w:t>
+      </w:r>
+    </w:p>
+    <w:p>
+      <w:pPr>
+        <w:pStyle w:val="ListParagraph"/>
+        <w:numPr>
+          <w:ilvl w:val="1"/>
+          <w:numId w:val="1"/>
+        </w:numPr>
+      </w:pPr>
+      <w:r>
+        <w:t>Jobs</w:t>
+      </w:r>
+    </w:p>
+    <w:p>
+      <w:pPr>
+        <w:pStyle w:val="ListParagraph"/>
+        <w:numPr>
+          <w:ilvl w:val="1"/>
+          <w:numId w:val="1"/>
+        </w:numPr>
+      </w:pPr>
+      <w:r>
+        <w:t>Steps</w:t>
+      </w:r>
+    </w:p>
+    <w:p>
+      <w:pPr>
+        <w:pStyle w:val="ListParagraph"/>
+        <w:ind w:left="1440"/>
+      </w:pPr>
+    </w:p>
+    <w:p>
+      <w:pPr>
+        <w:pStyle w:val="ListParagraph"/>
+        <w:numPr>
+          <w:ilvl w:val="0"/>
+          <w:numId w:val="1"/>
+        </w:numPr>
+      </w:pPr>
+      <w:r>
+        <w:t xml:space="preserve">Purpose of </w:t>
+      </w:r>
+      <w:proofErr w:type="spellStart"/>
+      <w:r>
+        <w:t>Workflow_</w:t>
+      </w:r>
+      <w:proofErr w:type="gramStart"/>
+      <w:r>
+        <w:t>dispatch</w:t>
+      </w:r>
+      <w:proofErr w:type="spellEnd"/>
+      <w:r>
+        <w:t xml:space="preserve"> </w:t>
+      </w:r>
+      <w:r>
+        <w:t>?</w:t>
+      </w:r>
+      <w:proofErr w:type="gramEnd"/>
+    </w:p>
+    <w:p>
+      <w:pPr>
+        <w:pStyle w:val="ListParagraph"/>
+      </w:pPr>
+      <w:r>
+        <w:t>Used to manually start a workflow</w:t>
+      </w:r>
+    </w:p>
+    <w:p>
+      <w:pPr>
+        <w:pStyle w:val="ListParagraph"/>
+      </w:pPr>
+    </w:p>
+    <w:p>
+      <w:pPr>
+        <w:pStyle w:val="ListParagraph"/>
+        <w:numPr>
+          <w:ilvl w:val="0"/>
+          <w:numId w:val="1"/>
+        </w:numPr>
+      </w:pPr>
+      <w:r>
+        <w:t xml:space="preserve">How to run multi line commands in </w:t>
+      </w:r>
+      <w:proofErr w:type="spellStart"/>
+      <w:r>
+        <w:t>github</w:t>
+      </w:r>
+      <w:proofErr w:type="spellEnd"/>
+      <w:r>
+        <w:t xml:space="preserve"> steps?</w:t>
+      </w:r>
+    </w:p>
+    <w:p>
+      <w:pPr>
+        <w:pStyle w:val="ListParagraph"/>
+      </w:pPr>
+      <w:r>
+        <w:t>Use | symbol after run and specify commands there after:</w:t>
+      </w:r>
+    </w:p>
+    <w:p>
+      <w:pPr>
+        <w:pStyle w:val="ListParagraph"/>
+      </w:pPr>
+      <w:proofErr w:type="gramStart"/>
+      <w:r>
+        <w:t>run :</w:t>
+      </w:r>
+      <w:proofErr w:type="gramEnd"/>
+      <w:r>
+        <w:t xml:space="preserve"> |</w:t>
+      </w:r>
+    </w:p>
+    <w:p>
+      <w:pPr>
+        <w:pStyle w:val="ListParagraph"/>
+      </w:pPr>
+      <w:r>
+        <w:tab/>
+        <w:t>echo “line 1”</w:t>
+      </w:r>
+    </w:p>
+    <w:p>
+      <w:pPr>
+        <w:pStyle w:val="ListParagraph"/>
+      </w:pPr>
+      <w:r>
+        <w:tab/>
+        <w:t>echo “line 2”</w:t>
+      </w:r>
+    </w:p>
+    <w:p>
+      <w:pPr>
+        <w:pStyle w:val="ListParagraph"/>
+      </w:pPr>
+    </w:p>
+    <w:p>
+      <w:pPr>
+        <w:pStyle w:val="ListParagraph"/>
+        <w:numPr>
+          <w:ilvl w:val="0"/>
+          <w:numId w:val="1"/>
+        </w:numPr>
+      </w:pPr>
+      <w:r>
+        <w:t>What are some of the most used workflow events?</w:t>
+      </w:r>
+    </w:p>
+    <w:p>
+      <w:pPr>
+        <w:pStyle w:val="ListParagraph"/>
+      </w:pPr>
+      <w:r>
+        <w:t xml:space="preserve">Repository </w:t>
+      </w:r>
+      <w:proofErr w:type="gramStart"/>
+      <w:r>
+        <w:t>related :</w:t>
+      </w:r>
+      <w:proofErr w:type="gramEnd"/>
+      <w:r>
+        <w:t xml:space="preserve"> push, create, pull-request, fork, issues, </w:t>
+      </w:r>
+      <w:proofErr w:type="spellStart"/>
+      <w:r>
+        <w:t>issue_comment</w:t>
+      </w:r>
+      <w:proofErr w:type="spellEnd"/>
+      <w:r>
+        <w:t>, watch, discussion etc</w:t>
+      </w:r>
+    </w:p>
+    <w:p>
+      <w:pPr>
+        <w:pStyle w:val="ListParagraph"/>
+      </w:pPr>
+      <w:proofErr w:type="gramStart"/>
+      <w:r>
+        <w:t>Other :</w:t>
+      </w:r>
+      <w:proofErr w:type="gramEnd"/>
+      <w:r>
+        <w:t xml:space="preserve"> </w:t>
+      </w:r>
+      <w:proofErr w:type="spellStart"/>
+      <w:r>
+        <w:t>workflow_dispatch</w:t>
+      </w:r>
+      <w:proofErr w:type="spellEnd"/>
+      <w:r>
+        <w:t xml:space="preserve">, </w:t>
+      </w:r>
+      <w:proofErr w:type="spellStart"/>
+      <w:r>
+        <w:t>repository_dispatch</w:t>
+      </w:r>
+      <w:proofErr w:type="spellEnd"/>
+      <w:r>
+        <w:t xml:space="preserve">, schedule, </w:t>
+      </w:r>
+      <w:proofErr w:type="spellStart"/>
+      <w:r>
+        <w:t>workflow_call</w:t>
+      </w:r>
+      <w:proofErr w:type="spellEnd"/>
+    </w:p>
+    <w:p>
+      <w:pPr>
+        <w:pStyle w:val="ListParagraph"/>
+      </w:pPr>
+    </w:p>
+    <w:p>
+      <w:pPr>
+        <w:pStyle w:val="ListParagraph"/>
+      </w:pPr>
+      <w:r>
+        <w:t xml:space="preserve">Search for </w:t>
+      </w:r>
+      <w:proofErr w:type="spellStart"/>
+      <w:r>
+        <w:t>github</w:t>
+      </w:r>
+      <w:proofErr w:type="spellEnd"/>
+      <w:r>
+        <w:t xml:space="preserve"> action events</w:t>
+      </w:r>
+    </w:p>
+    <w:p>
+      <w:pPr>
+        <w:pStyle w:val="ListParagraph"/>
+      </w:pPr>
+    </w:p>
+    <w:p>
+      <w:pPr>
+        <w:pStyle w:val="ListParagraph"/>
+        <w:numPr>
+          <w:ilvl w:val="0"/>
+          <w:numId w:val="1"/>
+        </w:numPr>
+      </w:pPr>
+      <w:r>
+        <w:t xml:space="preserve">What is difference between run command and </w:t>
+      </w:r>
+      <w:proofErr w:type="spellStart"/>
+      <w:r>
+        <w:t>github</w:t>
+      </w:r>
+      <w:proofErr w:type="spellEnd"/>
+      <w:r>
+        <w:t xml:space="preserve"> actions?</w:t>
+      </w:r>
+    </w:p>
+    <w:p>
+      <w:pPr>
+        <w:pStyle w:val="ListParagraph"/>
+        <w:numPr>
+          <w:ilvl w:val="0"/>
+          <w:numId w:val="1"/>
+        </w:numPr>
+      </w:pPr>
     </w:p>
     <w:sectPr>
       <w:pgSz w:w="11906" w:h="16838"/>
@@ -351,7 +725,7 @@
         <w:ind w:left="720" w:hanging="360"/>
       </w:pPr>
     </w:lvl>
-    <w:lvl w:ilvl="1" w:tplc="40090019" w:tentative="1">
+    <w:lvl w:ilvl="1" w:tplc="40090019">
       <w:start w:val="1"/>
       <w:numFmt w:val="lowerLetter"/>
       <w:lvlText w:val="%2."/>

</xml_diff>